<commit_message>
Szakszavak tömb létrehozása és HTML drag zóna kialakítása
</commit_message>
<xml_diff>
--- a/parositosJatek.docx
+++ b/parositosJatek.docx
@@ -426,14 +426,9 @@
       </w:r>
     </w:p>
     <w:p>
-      <w:proofErr w:type="spellStart"/>
       <w:r>
         <w:lastRenderedPageBreak/>
-        <w:t>Hasonfekvés</w:t>
-      </w:r>
-      <w:proofErr w:type="spellEnd"/>
-      <w:r>
-        <w:t xml:space="preserve"> oldalsó középtartás</w:t>
+        <w:t>Hasonfekvés oldalsó középtartás</w:t>
       </w:r>
     </w:p>
     <w:p>

</xml_diff>